<commit_message>
downsizing table only once so area&perimeter are more reliable and resolution is better
</commit_message>
<xml_diff>
--- a/porownanie.docx
+++ b/porownanie.docx
@@ -128,130 +128,257 @@
     <w:p/>
     <w:p/>
     <w:p/>
-    <w:p>
+    <w:p/>
+    <w:p/>
+    <w:p>
+      <w:r>
+        <w:t>cienkopis [0]</w:t>
+      </w:r>
+    </w:p>
+    <w:p>
+      <w:proofErr w:type="spellStart"/>
+      <w:r>
+        <w:t>zakreślacz</w:t>
+      </w:r>
+      <w:proofErr w:type="spellEnd"/>
+      <w:r>
+        <w:t xml:space="preserve"> [2]</w:t>
+      </w:r>
+    </w:p>
+    <w:p>
+      <w:r>
+        <w:t>marker [0]</w:t>
+      </w:r>
+    </w:p>
+    <w:p>
+      <w:proofErr w:type="spellStart"/>
+      <w:r>
+        <w:t>dlugopis</w:t>
+      </w:r>
+      <w:proofErr w:type="spellEnd"/>
+      <w:r>
+        <w:t xml:space="preserve"> [4]</w:t>
+      </w:r>
+    </w:p>
+    <w:p>
+      <w:proofErr w:type="spellStart"/>
+      <w:r>
+        <w:t>cykriel</w:t>
+      </w:r>
+      <w:proofErr w:type="spellEnd"/>
+      <w:r>
+        <w:t xml:space="preserve"> [0]</w:t>
+      </w:r>
+    </w:p>
+    <w:p>
+      <w:r>
+        <w:t>lupa [2]</w:t>
+      </w:r>
+    </w:p>
+    <w:p>
+      <w:proofErr w:type="spellStart"/>
+      <w:r>
+        <w:t>nozyczki</w:t>
+      </w:r>
+      <w:proofErr w:type="spellEnd"/>
+      <w:r>
+        <w:t xml:space="preserve"> [0]</w:t>
+      </w:r>
+    </w:p>
+    <w:p>
+      <w:r>
+        <w:t>linijka [0]</w:t>
+      </w:r>
+    </w:p>
+    <w:p>
+      <w:proofErr w:type="spellStart"/>
+      <w:r>
+        <w:t>katomierz</w:t>
+      </w:r>
+      <w:proofErr w:type="spellEnd"/>
+      <w:r>
+        <w:t xml:space="preserve"> [0]</w:t>
+      </w:r>
+    </w:p>
+    <w:p>
+      <w:r>
+        <w:t>zszywacz [0]</w:t>
+      </w:r>
+    </w:p>
+    <w:p>
+      <w:r>
+        <w:t>ekierka [0]</w:t>
+      </w:r>
+    </w:p>
+    <w:p>
+      <w:r>
+        <w:t>gumka [5]</w:t>
+      </w:r>
+    </w:p>
+    <w:p>
+      <w:r>
+        <w:t>spinacz [1]</w:t>
+      </w:r>
+    </w:p>
+    <w:p>
+      <w:r>
+        <w:t>spinacz [1]</w:t>
+      </w:r>
+    </w:p>
+    <w:p>
+      <w:r>
+        <w:t>spinacz biurowy [10]</w:t>
+      </w:r>
+    </w:p>
+    <w:p>
+      <w:r>
+        <w:t>spinacz biurowy [20]</w:t>
+      </w:r>
+    </w:p>
+    <w:p>
+      <w:r>
+        <w:t>spinacz biurowy [9]</w:t>
+      </w:r>
+    </w:p>
+    <w:p>
+      <w:r>
+        <w:t>spinacz biurowy [1]</w:t>
+      </w:r>
+    </w:p>
+    <w:p/>
+    <w:p/>
+    <w:p/>
+    <w:p/>
+    <w:p/>
+    <w:p/>
+    <w:p/>
+    <w:p/>
+    <w:p/>
+    <w:p/>
+    <w:p/>
+    <w:p/>
+    <w:p/>
+    <w:p>
+      <w:r>
+        <w:t>cienkopis [1]</w:t>
+      </w:r>
+    </w:p>
+    <w:p>
+      <w:proofErr w:type="spellStart"/>
+      <w:r>
+        <w:t>zakreślacz</w:t>
+      </w:r>
+      <w:proofErr w:type="spellEnd"/>
+      <w:r>
+        <w:t xml:space="preserve"> [1]</w:t>
+      </w:r>
+    </w:p>
+    <w:p>
+      <w:r>
+        <w:t>marker [1]</w:t>
+      </w:r>
+    </w:p>
+    <w:p>
+      <w:proofErr w:type="spellStart"/>
+      <w:r>
+        <w:t>dlugopis</w:t>
+      </w:r>
+      <w:proofErr w:type="spellEnd"/>
+      <w:r>
+        <w:t xml:space="preserve"> [2]</w:t>
+      </w:r>
+    </w:p>
+    <w:p>
+      <w:proofErr w:type="spellStart"/>
+      <w:r>
+        <w:t>cykriel</w:t>
+      </w:r>
+      <w:proofErr w:type="spellEnd"/>
+      <w:r>
+        <w:t xml:space="preserve"> [0]</w:t>
+      </w:r>
+    </w:p>
+    <w:p>
+      <w:r>
+        <w:t>lupa [1]</w:t>
+      </w:r>
+    </w:p>
+    <w:p>
+      <w:proofErr w:type="spellStart"/>
+      <w:r>
+        <w:t>nozyczki</w:t>
+      </w:r>
+      <w:proofErr w:type="spellEnd"/>
+      <w:r>
+        <w:t xml:space="preserve"> [1]</w:t>
+      </w:r>
+    </w:p>
+    <w:p>
+      <w:r>
+        <w:t>linijka [3]</w:t>
+      </w:r>
+    </w:p>
+    <w:p>
+      <w:proofErr w:type="spellStart"/>
+      <w:r>
+        <w:t>katomierz</w:t>
+      </w:r>
+      <w:proofErr w:type="spellEnd"/>
+      <w:r>
+        <w:t xml:space="preserve"> [0]</w:t>
+      </w:r>
+    </w:p>
+    <w:p>
+      <w:r>
+        <w:t>zszywacz [1]</w:t>
+      </w:r>
+    </w:p>
+    <w:p>
+      <w:r>
+        <w:t>ekierka [0]</w:t>
+      </w:r>
+    </w:p>
+    <w:p>
+      <w:r>
+        <w:t>gumka [1]</w:t>
+      </w:r>
+    </w:p>
+    <w:p>
+      <w:r>
+        <w:t>spinacz [2]</w:t>
+      </w:r>
+    </w:p>
+    <w:p>
+      <w:r>
+        <w:t>spinacz [0]</w:t>
+      </w:r>
+    </w:p>
+    <w:p>
+      <w:r>
+        <w:t>spinacz biurowy [20]</w:t>
+      </w:r>
+    </w:p>
+    <w:p>
+      <w:r>
+        <w:t>spinacz biurowy [11]</w:t>
+      </w:r>
+    </w:p>
+    <w:p>
+      <w:r>
+        <w:t>spinacz biurowy [12]</w:t>
+      </w:r>
+    </w:p>
+    <w:p>
+      <w:r>
+        <w:t>spinacz biurowy [4]</w:t>
+      </w:r>
       <w:bookmarkStart w:id="0" w:name="_GoBack"/>
       <w:bookmarkEnd w:id="0"/>
-    </w:p>
-    <w:p/>
-    <w:p>
-      <w:r>
-        <w:t>cienkopis [0]</w:t>
-      </w:r>
-    </w:p>
-    <w:p>
-      <w:proofErr w:type="spellStart"/>
-      <w:r>
-        <w:t>zakreślacz</w:t>
-      </w:r>
-      <w:proofErr w:type="spellEnd"/>
-      <w:r>
-        <w:t xml:space="preserve"> [2]</w:t>
-      </w:r>
-    </w:p>
-    <w:p>
-      <w:r>
-        <w:t>marker [0]</w:t>
-      </w:r>
-    </w:p>
-    <w:p>
-      <w:proofErr w:type="spellStart"/>
-      <w:r>
-        <w:t>dlugopis</w:t>
-      </w:r>
-      <w:proofErr w:type="spellEnd"/>
-      <w:r>
-        <w:t xml:space="preserve"> [4]</w:t>
-      </w:r>
-    </w:p>
-    <w:p>
-      <w:proofErr w:type="spellStart"/>
-      <w:r>
-        <w:t>cykriel</w:t>
-      </w:r>
-      <w:proofErr w:type="spellEnd"/>
-      <w:r>
-        <w:t xml:space="preserve"> [0]</w:t>
-      </w:r>
-    </w:p>
-    <w:p>
-      <w:r>
-        <w:t>lupa [2]</w:t>
-      </w:r>
-    </w:p>
-    <w:p>
-      <w:proofErr w:type="spellStart"/>
-      <w:r>
-        <w:t>nozyczki</w:t>
-      </w:r>
-      <w:proofErr w:type="spellEnd"/>
-      <w:r>
-        <w:t xml:space="preserve"> [0]</w:t>
-      </w:r>
-    </w:p>
-    <w:p>
-      <w:r>
-        <w:t>linijka [0]</w:t>
-      </w:r>
-    </w:p>
-    <w:p>
-      <w:proofErr w:type="spellStart"/>
-      <w:r>
-        <w:t>katomierz</w:t>
-      </w:r>
-      <w:proofErr w:type="spellEnd"/>
-      <w:r>
-        <w:t xml:space="preserve"> [0]</w:t>
-      </w:r>
-    </w:p>
-    <w:p>
-      <w:r>
-        <w:t>zszywacz [0]</w:t>
-      </w:r>
-    </w:p>
-    <w:p>
-      <w:r>
-        <w:t>ekierka [0]</w:t>
-      </w:r>
-    </w:p>
-    <w:p>
-      <w:r>
-        <w:t>gumka [5]</w:t>
-      </w:r>
-    </w:p>
-    <w:p>
-      <w:r>
-        <w:t>spinacz [1]</w:t>
-      </w:r>
-    </w:p>
-    <w:p>
-      <w:r>
-        <w:t>spinacz [1]</w:t>
-      </w:r>
-    </w:p>
-    <w:p>
-      <w:r>
-        <w:t>spinacz biurowy [10]</w:t>
-      </w:r>
-    </w:p>
-    <w:p>
-      <w:r>
-        <w:t>spinacz biurowy [20]</w:t>
-      </w:r>
-    </w:p>
-    <w:p>
-      <w:r>
-        <w:t>spinacz biurowy [9]</w:t>
-      </w:r>
-    </w:p>
-    <w:p>
-      <w:r>
-        <w:t>spinacz biurowy [1]</w:t>
-      </w:r>
     </w:p>
     <w:sectPr>
       <w:pgSz w:w="11906" w:h="16838"/>
       <w:pgMar w:top="1417" w:right="1417" w:bottom="1417" w:left="1417" w:header="708" w:footer="708" w:gutter="0"/>
-      <w:cols w:num="2" w:space="708"/>
+      <w:cols w:num="3" w:space="708"/>
       <w:docGrid w:linePitch="360"/>
     </w:sectPr>
   </w:body>

</xml_diff>